<commit_message>
modified the button text.
</commit_message>
<xml_diff>
--- a/API Key.docx
+++ b/API Key.docx
@@ -116,13 +116,136 @@
       <w:r>
         <w:t>Retention Policies</w:t>
       </w:r>
+    </w:p>
+    <w:p>
+      <w:pPr>
+        <w:pStyle w:val="Heading2"/>
+      </w:pPr>
+      <w:r>
+        <w:t>Octopus Deploy Advantages:</w:t>
+      </w:r>
+    </w:p>
+    <w:p>
+      <w:pPr>
+        <w:pStyle w:val="ListParagraph"/>
+        <w:numPr>
+          <w:ilvl w:val="0"/>
+          <w:numId w:val="7"/>
+        </w:numPr>
+      </w:pPr>
+      <w:r>
+        <w:t>for creating repeatable deployment process</w:t>
+      </w:r>
+    </w:p>
+    <w:p>
+      <w:pPr>
+        <w:pStyle w:val="ListParagraph"/>
+        <w:numPr>
+          <w:ilvl w:val="0"/>
+          <w:numId w:val="7"/>
+        </w:numPr>
+      </w:pPr>
+      <w:r>
+        <w:t>version a package management and reporting</w:t>
+      </w:r>
+    </w:p>
+    <w:p>
+      <w:pPr>
+        <w:pStyle w:val="ListParagraph"/>
+        <w:numPr>
+          <w:ilvl w:val="0"/>
+          <w:numId w:val="7"/>
+        </w:numPr>
+      </w:pPr>
+      <w:r>
+        <w:t>write quick scripts</w:t>
+      </w:r>
+    </w:p>
+    <w:p/>
+    <w:p>
+      <w:r>
+        <w:rPr>
+          <w:noProof/>
+        </w:rPr>
+        <w:drawing>
+          <wp:inline distT="0" distB="0" distL="0" distR="0" wp14:anchorId="09981D89" wp14:editId="606E9F75">
+            <wp:extent cx="5019675" cy="4171950"/>
+            <wp:effectExtent l="0" t="0" r="9525" b="0"/>
+            <wp:docPr id="2" name="Picture 2"/>
+            <wp:cNvGraphicFramePr>
+              <a:graphicFrameLocks xmlns:a="http://schemas.openxmlformats.org/drawingml/2006/main" noChangeAspect="1"/>
+            </wp:cNvGraphicFramePr>
+            <a:graphic xmlns:a="http://schemas.openxmlformats.org/drawingml/2006/main">
+              <a:graphicData uri="http://schemas.openxmlformats.org/drawingml/2006/picture">
+                <pic:pic xmlns:pic="http://schemas.openxmlformats.org/drawingml/2006/picture">
+                  <pic:nvPicPr>
+                    <pic:cNvPr id="1" name=""/>
+                    <pic:cNvPicPr/>
+                  </pic:nvPicPr>
+                  <pic:blipFill>
+                    <a:blip r:embed="rId6"/>
+                    <a:stretch>
+                      <a:fillRect/>
+                    </a:stretch>
+                  </pic:blipFill>
+                  <pic:spPr>
+                    <a:xfrm>
+                      <a:off x="0" y="0"/>
+                      <a:ext cx="5019675" cy="4171950"/>
+                    </a:xfrm>
+                    <a:prstGeom prst="rect">
+                      <a:avLst/>
+                    </a:prstGeom>
+                  </pic:spPr>
+                </pic:pic>
+              </a:graphicData>
+            </a:graphic>
+          </wp:inline>
+        </w:drawing>
+      </w:r>
       <w:bookmarkStart w:id="0" w:name="_GoBack"/>
       <w:bookmarkEnd w:id="0"/>
     </w:p>
     <w:p>
-      <w:pPr>
-        <w:pStyle w:val="Heading2"/>
-      </w:pPr>
+      <w:r>
+        <w:t>Disadvantages:</w:t>
+      </w:r>
+    </w:p>
+    <w:p>
+      <w:pPr>
+        <w:pStyle w:val="ListParagraph"/>
+        <w:numPr>
+          <w:ilvl w:val="0"/>
+          <w:numId w:val="9"/>
+        </w:numPr>
+      </w:pPr>
+      <w:r>
+        <w:t>Reporting test results</w:t>
+      </w:r>
+    </w:p>
+    <w:p>
+      <w:pPr>
+        <w:pStyle w:val="ListParagraph"/>
+        <w:numPr>
+          <w:ilvl w:val="0"/>
+          <w:numId w:val="9"/>
+        </w:numPr>
+      </w:pPr>
+      <w:r>
+        <w:t>Source control scripts</w:t>
+      </w:r>
+    </w:p>
+    <w:p>
+      <w:pPr>
+        <w:pStyle w:val="ListParagraph"/>
+        <w:numPr>
+          <w:ilvl w:val="0"/>
+          <w:numId w:val="9"/>
+        </w:numPr>
+      </w:pPr>
+      <w:r>
+        <w:t>Not good for complex acceptance tests.</w:t>
+      </w:r>
     </w:p>
     <w:p>
       <w:r>
@@ -152,6 +275,7 @@
     </w:p>
     <w:p>
       <w:r>
+        <w:lastRenderedPageBreak/>
         <w:tab/>
         <w:t>Octopus Deploy can deploy applications to Azure</w:t>
       </w:r>
@@ -239,7 +363,7 @@
       <w:r>
         <w:t xml:space="preserve"> </w:t>
       </w:r>
-      <w:hyperlink r:id="rId6" w:history="1">
+      <w:hyperlink r:id="rId7" w:history="1">
         <w:r>
           <w:rPr>
             <w:rStyle w:val="Hyperlink"/>
@@ -337,7 +461,6 @@
     </w:p>
     <w:p>
       <w:r>
-        <w:lastRenderedPageBreak/>
         <w:t>Blue Green Deployment</w:t>
       </w:r>
     </w:p>
@@ -394,6 +517,7 @@
         </w:numPr>
       </w:pPr>
       <w:r>
+        <w:lastRenderedPageBreak/>
         <w:t>Smoke Tests</w:t>
       </w:r>
     </w:p>
@@ -640,7 +764,6 @@
     </w:p>
     <w:p>
       <w:r>
-        <w:lastRenderedPageBreak/>
         <w:t xml:space="preserve">    </w:t>
       </w:r>
       <w:proofErr w:type="gramStart"/>
@@ -887,6 +1010,345 @@
     </w:lvl>
   </w:abstractNum>
   <w:abstractNum w:abstractNumId="2" w15:restartNumberingAfterBreak="0">
+    <w:nsid w:val="259A4522"/>
+    <w:multiLevelType w:val="hybridMultilevel"/>
+    <w:tmpl w:val="B658CB18"/>
+    <w:lvl w:ilvl="0" w:tplc="04090001">
+      <w:start w:val="1"/>
+      <w:numFmt w:val="bullet"/>
+      <w:lvlText w:val=""/>
+      <w:lvlJc w:val="left"/>
+      <w:pPr>
+        <w:ind w:left="1500" w:hanging="360"/>
+      </w:pPr>
+      <w:rPr>
+        <w:rFonts w:ascii="Symbol" w:hAnsi="Symbol" w:hint="default"/>
+      </w:rPr>
+    </w:lvl>
+    <w:lvl w:ilvl="1" w:tplc="04090003" w:tentative="1">
+      <w:start w:val="1"/>
+      <w:numFmt w:val="bullet"/>
+      <w:lvlText w:val="o"/>
+      <w:lvlJc w:val="left"/>
+      <w:pPr>
+        <w:ind w:left="2220" w:hanging="360"/>
+      </w:pPr>
+      <w:rPr>
+        <w:rFonts w:ascii="Courier New" w:hAnsi="Courier New" w:cs="Courier New" w:hint="default"/>
+      </w:rPr>
+    </w:lvl>
+    <w:lvl w:ilvl="2" w:tplc="04090005" w:tentative="1">
+      <w:start w:val="1"/>
+      <w:numFmt w:val="bullet"/>
+      <w:lvlText w:val=""/>
+      <w:lvlJc w:val="left"/>
+      <w:pPr>
+        <w:ind w:left="2940" w:hanging="360"/>
+      </w:pPr>
+      <w:rPr>
+        <w:rFonts w:ascii="Wingdings" w:hAnsi="Wingdings" w:hint="default"/>
+      </w:rPr>
+    </w:lvl>
+    <w:lvl w:ilvl="3" w:tplc="04090001" w:tentative="1">
+      <w:start w:val="1"/>
+      <w:numFmt w:val="bullet"/>
+      <w:lvlText w:val=""/>
+      <w:lvlJc w:val="left"/>
+      <w:pPr>
+        <w:ind w:left="3660" w:hanging="360"/>
+      </w:pPr>
+      <w:rPr>
+        <w:rFonts w:ascii="Symbol" w:hAnsi="Symbol" w:hint="default"/>
+      </w:rPr>
+    </w:lvl>
+    <w:lvl w:ilvl="4" w:tplc="04090003" w:tentative="1">
+      <w:start w:val="1"/>
+      <w:numFmt w:val="bullet"/>
+      <w:lvlText w:val="o"/>
+      <w:lvlJc w:val="left"/>
+      <w:pPr>
+        <w:ind w:left="4380" w:hanging="360"/>
+      </w:pPr>
+      <w:rPr>
+        <w:rFonts w:ascii="Courier New" w:hAnsi="Courier New" w:cs="Courier New" w:hint="default"/>
+      </w:rPr>
+    </w:lvl>
+    <w:lvl w:ilvl="5" w:tplc="04090005" w:tentative="1">
+      <w:start w:val="1"/>
+      <w:numFmt w:val="bullet"/>
+      <w:lvlText w:val=""/>
+      <w:lvlJc w:val="left"/>
+      <w:pPr>
+        <w:ind w:left="5100" w:hanging="360"/>
+      </w:pPr>
+      <w:rPr>
+        <w:rFonts w:ascii="Wingdings" w:hAnsi="Wingdings" w:hint="default"/>
+      </w:rPr>
+    </w:lvl>
+    <w:lvl w:ilvl="6" w:tplc="04090001" w:tentative="1">
+      <w:start w:val="1"/>
+      <w:numFmt w:val="bullet"/>
+      <w:lvlText w:val=""/>
+      <w:lvlJc w:val="left"/>
+      <w:pPr>
+        <w:ind w:left="5820" w:hanging="360"/>
+      </w:pPr>
+      <w:rPr>
+        <w:rFonts w:ascii="Symbol" w:hAnsi="Symbol" w:hint="default"/>
+      </w:rPr>
+    </w:lvl>
+    <w:lvl w:ilvl="7" w:tplc="04090003" w:tentative="1">
+      <w:start w:val="1"/>
+      <w:numFmt w:val="bullet"/>
+      <w:lvlText w:val="o"/>
+      <w:lvlJc w:val="left"/>
+      <w:pPr>
+        <w:ind w:left="6540" w:hanging="360"/>
+      </w:pPr>
+      <w:rPr>
+        <w:rFonts w:ascii="Courier New" w:hAnsi="Courier New" w:cs="Courier New" w:hint="default"/>
+      </w:rPr>
+    </w:lvl>
+    <w:lvl w:ilvl="8" w:tplc="04090005" w:tentative="1">
+      <w:start w:val="1"/>
+      <w:numFmt w:val="bullet"/>
+      <w:lvlText w:val=""/>
+      <w:lvlJc w:val="left"/>
+      <w:pPr>
+        <w:ind w:left="7260" w:hanging="360"/>
+      </w:pPr>
+      <w:rPr>
+        <w:rFonts w:ascii="Wingdings" w:hAnsi="Wingdings" w:hint="default"/>
+      </w:rPr>
+    </w:lvl>
+  </w:abstractNum>
+  <w:abstractNum w:abstractNumId="3" w15:restartNumberingAfterBreak="0">
+    <w:nsid w:val="2E104C32"/>
+    <w:multiLevelType w:val="hybridMultilevel"/>
+    <w:tmpl w:val="9D9AC074"/>
+    <w:lvl w:ilvl="0" w:tplc="04090001">
+      <w:start w:val="1"/>
+      <w:numFmt w:val="bullet"/>
+      <w:lvlText w:val=""/>
+      <w:lvlJc w:val="left"/>
+      <w:pPr>
+        <w:ind w:left="1080" w:hanging="360"/>
+      </w:pPr>
+      <w:rPr>
+        <w:rFonts w:ascii="Symbol" w:hAnsi="Symbol" w:hint="default"/>
+      </w:rPr>
+    </w:lvl>
+    <w:lvl w:ilvl="1" w:tplc="04090003" w:tentative="1">
+      <w:start w:val="1"/>
+      <w:numFmt w:val="bullet"/>
+      <w:lvlText w:val="o"/>
+      <w:lvlJc w:val="left"/>
+      <w:pPr>
+        <w:ind w:left="1800" w:hanging="360"/>
+      </w:pPr>
+      <w:rPr>
+        <w:rFonts w:ascii="Courier New" w:hAnsi="Courier New" w:cs="Courier New" w:hint="default"/>
+      </w:rPr>
+    </w:lvl>
+    <w:lvl w:ilvl="2" w:tplc="04090005" w:tentative="1">
+      <w:start w:val="1"/>
+      <w:numFmt w:val="bullet"/>
+      <w:lvlText w:val=""/>
+      <w:lvlJc w:val="left"/>
+      <w:pPr>
+        <w:ind w:left="2520" w:hanging="360"/>
+      </w:pPr>
+      <w:rPr>
+        <w:rFonts w:ascii="Wingdings" w:hAnsi="Wingdings" w:hint="default"/>
+      </w:rPr>
+    </w:lvl>
+    <w:lvl w:ilvl="3" w:tplc="04090001" w:tentative="1">
+      <w:start w:val="1"/>
+      <w:numFmt w:val="bullet"/>
+      <w:lvlText w:val=""/>
+      <w:lvlJc w:val="left"/>
+      <w:pPr>
+        <w:ind w:left="3240" w:hanging="360"/>
+      </w:pPr>
+      <w:rPr>
+        <w:rFonts w:ascii="Symbol" w:hAnsi="Symbol" w:hint="default"/>
+      </w:rPr>
+    </w:lvl>
+    <w:lvl w:ilvl="4" w:tplc="04090003" w:tentative="1">
+      <w:start w:val="1"/>
+      <w:numFmt w:val="bullet"/>
+      <w:lvlText w:val="o"/>
+      <w:lvlJc w:val="left"/>
+      <w:pPr>
+        <w:ind w:left="3960" w:hanging="360"/>
+      </w:pPr>
+      <w:rPr>
+        <w:rFonts w:ascii="Courier New" w:hAnsi="Courier New" w:cs="Courier New" w:hint="default"/>
+      </w:rPr>
+    </w:lvl>
+    <w:lvl w:ilvl="5" w:tplc="04090005" w:tentative="1">
+      <w:start w:val="1"/>
+      <w:numFmt w:val="bullet"/>
+      <w:lvlText w:val=""/>
+      <w:lvlJc w:val="left"/>
+      <w:pPr>
+        <w:ind w:left="4680" w:hanging="360"/>
+      </w:pPr>
+      <w:rPr>
+        <w:rFonts w:ascii="Wingdings" w:hAnsi="Wingdings" w:hint="default"/>
+      </w:rPr>
+    </w:lvl>
+    <w:lvl w:ilvl="6" w:tplc="04090001" w:tentative="1">
+      <w:start w:val="1"/>
+      <w:numFmt w:val="bullet"/>
+      <w:lvlText w:val=""/>
+      <w:lvlJc w:val="left"/>
+      <w:pPr>
+        <w:ind w:left="5400" w:hanging="360"/>
+      </w:pPr>
+      <w:rPr>
+        <w:rFonts w:ascii="Symbol" w:hAnsi="Symbol" w:hint="default"/>
+      </w:rPr>
+    </w:lvl>
+    <w:lvl w:ilvl="7" w:tplc="04090003" w:tentative="1">
+      <w:start w:val="1"/>
+      <w:numFmt w:val="bullet"/>
+      <w:lvlText w:val="o"/>
+      <w:lvlJc w:val="left"/>
+      <w:pPr>
+        <w:ind w:left="6120" w:hanging="360"/>
+      </w:pPr>
+      <w:rPr>
+        <w:rFonts w:ascii="Courier New" w:hAnsi="Courier New" w:cs="Courier New" w:hint="default"/>
+      </w:rPr>
+    </w:lvl>
+    <w:lvl w:ilvl="8" w:tplc="04090005" w:tentative="1">
+      <w:start w:val="1"/>
+      <w:numFmt w:val="bullet"/>
+      <w:lvlText w:val=""/>
+      <w:lvlJc w:val="left"/>
+      <w:pPr>
+        <w:ind w:left="6840" w:hanging="360"/>
+      </w:pPr>
+      <w:rPr>
+        <w:rFonts w:ascii="Wingdings" w:hAnsi="Wingdings" w:hint="default"/>
+      </w:rPr>
+    </w:lvl>
+  </w:abstractNum>
+  <w:abstractNum w:abstractNumId="4" w15:restartNumberingAfterBreak="0">
+    <w:nsid w:val="31BE0B6D"/>
+    <w:multiLevelType w:val="hybridMultilevel"/>
+    <w:tmpl w:val="EF5656A6"/>
+    <w:lvl w:ilvl="0" w:tplc="04090001">
+      <w:start w:val="1"/>
+      <w:numFmt w:val="bullet"/>
+      <w:lvlText w:val=""/>
+      <w:lvlJc w:val="left"/>
+      <w:pPr>
+        <w:ind w:left="720" w:hanging="360"/>
+      </w:pPr>
+      <w:rPr>
+        <w:rFonts w:ascii="Symbol" w:hAnsi="Symbol" w:hint="default"/>
+      </w:rPr>
+    </w:lvl>
+    <w:lvl w:ilvl="1" w:tplc="04090003" w:tentative="1">
+      <w:start w:val="1"/>
+      <w:numFmt w:val="bullet"/>
+      <w:lvlText w:val="o"/>
+      <w:lvlJc w:val="left"/>
+      <w:pPr>
+        <w:ind w:left="1440" w:hanging="360"/>
+      </w:pPr>
+      <w:rPr>
+        <w:rFonts w:ascii="Courier New" w:hAnsi="Courier New" w:cs="Courier New" w:hint="default"/>
+      </w:rPr>
+    </w:lvl>
+    <w:lvl w:ilvl="2" w:tplc="04090005" w:tentative="1">
+      <w:start w:val="1"/>
+      <w:numFmt w:val="bullet"/>
+      <w:lvlText w:val=""/>
+      <w:lvlJc w:val="left"/>
+      <w:pPr>
+        <w:ind w:left="2160" w:hanging="360"/>
+      </w:pPr>
+      <w:rPr>
+        <w:rFonts w:ascii="Wingdings" w:hAnsi="Wingdings" w:hint="default"/>
+      </w:rPr>
+    </w:lvl>
+    <w:lvl w:ilvl="3" w:tplc="04090001" w:tentative="1">
+      <w:start w:val="1"/>
+      <w:numFmt w:val="bullet"/>
+      <w:lvlText w:val=""/>
+      <w:lvlJc w:val="left"/>
+      <w:pPr>
+        <w:ind w:left="2880" w:hanging="360"/>
+      </w:pPr>
+      <w:rPr>
+        <w:rFonts w:ascii="Symbol" w:hAnsi="Symbol" w:hint="default"/>
+      </w:rPr>
+    </w:lvl>
+    <w:lvl w:ilvl="4" w:tplc="04090003" w:tentative="1">
+      <w:start w:val="1"/>
+      <w:numFmt w:val="bullet"/>
+      <w:lvlText w:val="o"/>
+      <w:lvlJc w:val="left"/>
+      <w:pPr>
+        <w:ind w:left="3600" w:hanging="360"/>
+      </w:pPr>
+      <w:rPr>
+        <w:rFonts w:ascii="Courier New" w:hAnsi="Courier New" w:cs="Courier New" w:hint="default"/>
+      </w:rPr>
+    </w:lvl>
+    <w:lvl w:ilvl="5" w:tplc="04090005" w:tentative="1">
+      <w:start w:val="1"/>
+      <w:numFmt w:val="bullet"/>
+      <w:lvlText w:val=""/>
+      <w:lvlJc w:val="left"/>
+      <w:pPr>
+        <w:ind w:left="4320" w:hanging="360"/>
+      </w:pPr>
+      <w:rPr>
+        <w:rFonts w:ascii="Wingdings" w:hAnsi="Wingdings" w:hint="default"/>
+      </w:rPr>
+    </w:lvl>
+    <w:lvl w:ilvl="6" w:tplc="04090001" w:tentative="1">
+      <w:start w:val="1"/>
+      <w:numFmt w:val="bullet"/>
+      <w:lvlText w:val=""/>
+      <w:lvlJc w:val="left"/>
+      <w:pPr>
+        <w:ind w:left="5040" w:hanging="360"/>
+      </w:pPr>
+      <w:rPr>
+        <w:rFonts w:ascii="Symbol" w:hAnsi="Symbol" w:hint="default"/>
+      </w:rPr>
+    </w:lvl>
+    <w:lvl w:ilvl="7" w:tplc="04090003" w:tentative="1">
+      <w:start w:val="1"/>
+      <w:numFmt w:val="bullet"/>
+      <w:lvlText w:val="o"/>
+      <w:lvlJc w:val="left"/>
+      <w:pPr>
+        <w:ind w:left="5760" w:hanging="360"/>
+      </w:pPr>
+      <w:rPr>
+        <w:rFonts w:ascii="Courier New" w:hAnsi="Courier New" w:cs="Courier New" w:hint="default"/>
+      </w:rPr>
+    </w:lvl>
+    <w:lvl w:ilvl="8" w:tplc="04090005" w:tentative="1">
+      <w:start w:val="1"/>
+      <w:numFmt w:val="bullet"/>
+      <w:lvlText w:val=""/>
+      <w:lvlJc w:val="left"/>
+      <w:pPr>
+        <w:ind w:left="6480" w:hanging="360"/>
+      </w:pPr>
+      <w:rPr>
+        <w:rFonts w:ascii="Wingdings" w:hAnsi="Wingdings" w:hint="default"/>
+      </w:rPr>
+    </w:lvl>
+  </w:abstractNum>
+  <w:abstractNum w:abstractNumId="5" w15:restartNumberingAfterBreak="0">
     <w:nsid w:val="541A3578"/>
     <w:multiLevelType w:val="hybridMultilevel"/>
     <w:tmpl w:val="29585FE4"/>
@@ -975,7 +1437,7 @@
       </w:pPr>
     </w:lvl>
   </w:abstractNum>
-  <w:abstractNum w:abstractNumId="3" w15:restartNumberingAfterBreak="0">
+  <w:abstractNum w:abstractNumId="6" w15:restartNumberingAfterBreak="0">
     <w:nsid w:val="56F545E9"/>
     <w:multiLevelType w:val="hybridMultilevel"/>
     <w:tmpl w:val="BB4E443C"/>
@@ -1064,7 +1526,7 @@
       </w:pPr>
     </w:lvl>
   </w:abstractNum>
-  <w:abstractNum w:abstractNumId="4" w15:restartNumberingAfterBreak="0">
+  <w:abstractNum w:abstractNumId="7" w15:restartNumberingAfterBreak="0">
     <w:nsid w:val="6ADD68D2"/>
     <w:multiLevelType w:val="hybridMultilevel"/>
     <w:tmpl w:val="D2FCC898"/>
@@ -1153,20 +1615,145 @@
       </w:pPr>
     </w:lvl>
   </w:abstractNum>
+  <w:abstractNum w:abstractNumId="8" w15:restartNumberingAfterBreak="0">
+    <w:nsid w:val="7DEA476F"/>
+    <w:multiLevelType w:val="hybridMultilevel"/>
+    <w:tmpl w:val="5BC4C9E4"/>
+    <w:lvl w:ilvl="0" w:tplc="04090001">
+      <w:start w:val="1"/>
+      <w:numFmt w:val="bullet"/>
+      <w:lvlText w:val=""/>
+      <w:lvlJc w:val="left"/>
+      <w:pPr>
+        <w:ind w:left="720" w:hanging="360"/>
+      </w:pPr>
+      <w:rPr>
+        <w:rFonts w:ascii="Symbol" w:hAnsi="Symbol" w:hint="default"/>
+      </w:rPr>
+    </w:lvl>
+    <w:lvl w:ilvl="1" w:tplc="04090003">
+      <w:start w:val="1"/>
+      <w:numFmt w:val="bullet"/>
+      <w:lvlText w:val="o"/>
+      <w:lvlJc w:val="left"/>
+      <w:pPr>
+        <w:ind w:left="1440" w:hanging="360"/>
+      </w:pPr>
+      <w:rPr>
+        <w:rFonts w:ascii="Courier New" w:hAnsi="Courier New" w:cs="Courier New" w:hint="default"/>
+      </w:rPr>
+    </w:lvl>
+    <w:lvl w:ilvl="2" w:tplc="04090005" w:tentative="1">
+      <w:start w:val="1"/>
+      <w:numFmt w:val="bullet"/>
+      <w:lvlText w:val=""/>
+      <w:lvlJc w:val="left"/>
+      <w:pPr>
+        <w:ind w:left="2160" w:hanging="360"/>
+      </w:pPr>
+      <w:rPr>
+        <w:rFonts w:ascii="Wingdings" w:hAnsi="Wingdings" w:hint="default"/>
+      </w:rPr>
+    </w:lvl>
+    <w:lvl w:ilvl="3" w:tplc="04090001" w:tentative="1">
+      <w:start w:val="1"/>
+      <w:numFmt w:val="bullet"/>
+      <w:lvlText w:val=""/>
+      <w:lvlJc w:val="left"/>
+      <w:pPr>
+        <w:ind w:left="2880" w:hanging="360"/>
+      </w:pPr>
+      <w:rPr>
+        <w:rFonts w:ascii="Symbol" w:hAnsi="Symbol" w:hint="default"/>
+      </w:rPr>
+    </w:lvl>
+    <w:lvl w:ilvl="4" w:tplc="04090003" w:tentative="1">
+      <w:start w:val="1"/>
+      <w:numFmt w:val="bullet"/>
+      <w:lvlText w:val="o"/>
+      <w:lvlJc w:val="left"/>
+      <w:pPr>
+        <w:ind w:left="3600" w:hanging="360"/>
+      </w:pPr>
+      <w:rPr>
+        <w:rFonts w:ascii="Courier New" w:hAnsi="Courier New" w:cs="Courier New" w:hint="default"/>
+      </w:rPr>
+    </w:lvl>
+    <w:lvl w:ilvl="5" w:tplc="04090005" w:tentative="1">
+      <w:start w:val="1"/>
+      <w:numFmt w:val="bullet"/>
+      <w:lvlText w:val=""/>
+      <w:lvlJc w:val="left"/>
+      <w:pPr>
+        <w:ind w:left="4320" w:hanging="360"/>
+      </w:pPr>
+      <w:rPr>
+        <w:rFonts w:ascii="Wingdings" w:hAnsi="Wingdings" w:hint="default"/>
+      </w:rPr>
+    </w:lvl>
+    <w:lvl w:ilvl="6" w:tplc="04090001" w:tentative="1">
+      <w:start w:val="1"/>
+      <w:numFmt w:val="bullet"/>
+      <w:lvlText w:val=""/>
+      <w:lvlJc w:val="left"/>
+      <w:pPr>
+        <w:ind w:left="5040" w:hanging="360"/>
+      </w:pPr>
+      <w:rPr>
+        <w:rFonts w:ascii="Symbol" w:hAnsi="Symbol" w:hint="default"/>
+      </w:rPr>
+    </w:lvl>
+    <w:lvl w:ilvl="7" w:tplc="04090003" w:tentative="1">
+      <w:start w:val="1"/>
+      <w:numFmt w:val="bullet"/>
+      <w:lvlText w:val="o"/>
+      <w:lvlJc w:val="left"/>
+      <w:pPr>
+        <w:ind w:left="5760" w:hanging="360"/>
+      </w:pPr>
+      <w:rPr>
+        <w:rFonts w:ascii="Courier New" w:hAnsi="Courier New" w:cs="Courier New" w:hint="default"/>
+      </w:rPr>
+    </w:lvl>
+    <w:lvl w:ilvl="8" w:tplc="04090005" w:tentative="1">
+      <w:start w:val="1"/>
+      <w:numFmt w:val="bullet"/>
+      <w:lvlText w:val=""/>
+      <w:lvlJc w:val="left"/>
+      <w:pPr>
+        <w:ind w:left="6480" w:hanging="360"/>
+      </w:pPr>
+      <w:rPr>
+        <w:rFonts w:ascii="Wingdings" w:hAnsi="Wingdings" w:hint="default"/>
+      </w:rPr>
+    </w:lvl>
+  </w:abstractNum>
   <w:num w:numId="1">
-    <w:abstractNumId w:val="3"/>
+    <w:abstractNumId w:val="6"/>
   </w:num>
   <w:num w:numId="2">
-    <w:abstractNumId w:val="2"/>
+    <w:abstractNumId w:val="5"/>
   </w:num>
   <w:num w:numId="3">
-    <w:abstractNumId w:val="4"/>
+    <w:abstractNumId w:val="7"/>
   </w:num>
   <w:num w:numId="4">
     <w:abstractNumId w:val="0"/>
   </w:num>
   <w:num w:numId="5">
     <w:abstractNumId w:val="1"/>
+  </w:num>
+  <w:num w:numId="6">
+    <w:abstractNumId w:val="2"/>
+  </w:num>
+  <w:num w:numId="7">
+    <w:abstractNumId w:val="4"/>
+  </w:num>
+  <w:num w:numId="8">
+    <w:abstractNumId w:val="8"/>
+  </w:num>
+  <w:num w:numId="9">
+    <w:abstractNumId w:val="3"/>
   </w:num>
 </w:numbering>
 </file>

</xml_diff>